<commit_message>
updated HC class form
</commit_message>
<xml_diff>
--- a/UHC_398_Turri.docx
+++ b/UHC_398_Turri.docx
@@ -3,222 +3,6 @@
 <w:document xmlns:wpc="http://schemas.microsoft.com/office/word/2010/wordprocessingCanvas" xmlns:cx="http://schemas.microsoft.com/office/drawing/2014/chartex" xmlns:cx1="http://schemas.microsoft.com/office/drawing/2015/9/8/chartex" xmlns:cx2="http://schemas.microsoft.com/office/drawing/2015/10/21/chartex" xmlns:cx3="http://schemas.microsoft.com/office/drawing/2016/5/9/chartex" xmlns:cx4="http://schemas.microsoft.com/office/drawing/2016/5/10/chartex" xmlns:cx5="http://schemas.microsoft.com/office/drawing/2016/5/11/chartex" xmlns:cx6="http://schemas.microsoft.com/office/drawing/2016/5/12/chartex" xmlns:cx7="http://schemas.microsoft.com/office/drawing/2016/5/13/chartex" xmlns:cx8="http://schemas.microsoft.com/office/drawing/2016/5/14/chartex" xmlns:mc="http://schemas.openxmlformats.org/markup-compatibility/2006" xmlns:aink="http://schemas.microsoft.com/office/drawing/2016/ink" xmlns:am3d="http://schemas.microsoft.com/office/drawing/2017/model3d" xmlns:o="urn:schemas-microsoft-com:office:office" xmlns:r="http://schemas.openxmlformats.org/officeDocument/2006/relationships" xmlns:m="http://schemas.openxmlformats.org/officeDocument/2006/math" xmlns:v="urn:schemas-microsoft-com:vml" xmlns:wp14="http://schemas.microsoft.com/office/word/2010/wordprocessingDrawing" xmlns:wp="http://schemas.openxmlformats.org/drawingml/2006/wordprocessingDrawing" xmlns:w10="urn:schemas-microsoft-com:office:word" xmlns:w="http://schemas.openxmlformats.org/wordprocessingml/2006/main" xmlns:w14="http://schemas.microsoft.com/office/word/2010/wordml" xmlns:w15="http://schemas.microsoft.com/office/word/2012/wordml" xmlns:w16cid="http://schemas.microsoft.com/office/word/2016/wordml/cid" xmlns:w16se="http://schemas.microsoft.com/office/word/2015/wordml/symex" xmlns:wpg="http://schemas.microsoft.com/office/word/2010/wordprocessingGroup" xmlns:wpi="http://schemas.microsoft.com/office/word/2010/wordprocessingInk" xmlns:wne="http://schemas.microsoft.com/office/word/2006/wordml" xmlns:wps="http://schemas.microsoft.com/office/word/2010/wordprocessingShape" mc:Ignorable="w14 w15 w16se w16cid wp14">
   <w:body>
     <w:p>
-      <w:r>
-        <w:t xml:space="preserve">UHC 398 </w:t>
-      </w:r>
-      <w:r>
-        <w:rPr>
-          <w:i/>
-        </w:rPr>
-        <w:t>Honors Undergraduate Research</w:t>
-      </w:r>
-      <w:r>
-        <w:t xml:space="preserve"> (1, 2, or 3 credit hours)</w:t>
-      </w:r>
-    </w:p>
-    <w:p>
-      <w:r>
-        <w:t>This course a</w:t>
-      </w:r>
-      <w:r>
-        <w:t>llows students to gain research experience by working with an individual faculty member either as a research assistant or as a primary researcher working under</w:t>
-      </w:r>
-      <w:r>
-        <w:t xml:space="preserve"> a</w:t>
-      </w:r>
-      <w:r>
-        <w:t xml:space="preserve"> faculty </w:t>
-      </w:r>
-      <w:r>
-        <w:t xml:space="preserve">member’s </w:t>
-      </w:r>
-      <w:r>
-        <w:t>supervision.</w:t>
-      </w:r>
-      <w:r>
-        <w:t xml:space="preserve"> </w:t>
-      </w:r>
-    </w:p>
-    <w:p>
-      <w:r>
-        <w:t>Students may enroll in this course alongside an existing course in their major</w:t>
-      </w:r>
-      <w:r>
-        <w:t xml:space="preserve"> (i.e. BIO 367 + UHC 398 with the biology instructor)</w:t>
-      </w:r>
-      <w:r>
-        <w:t xml:space="preserve"> or design this course as a stand-alone experience</w:t>
-      </w:r>
-      <w:r>
-        <w:t xml:space="preserve"> (i.e. only UHC 398 with an appropriate instructor)</w:t>
-      </w:r>
-      <w:r>
-        <w:t xml:space="preserve">. </w:t>
-      </w:r>
-    </w:p>
-    <w:p>
-      <w:r>
-        <w:t xml:space="preserve">This is an upper-level course and students are generally expected to be familiar with the core principles and methodologies in their major field. </w:t>
-      </w:r>
-      <w:r>
-        <w:t xml:space="preserve">Students wishing to complete introductory readings in their field may register for UHC 396 </w:t>
-      </w:r>
-      <w:r>
-        <w:rPr>
-          <w:i/>
-        </w:rPr>
-        <w:t>Honors Independent Study</w:t>
-      </w:r>
-      <w:r>
-        <w:t>.</w:t>
-      </w:r>
-    </w:p>
-    <w:p>
-      <w:r>
-        <w:t>The nature of individual projects will vary by academic discipline, but students should be prepared to satisfy the following expectations:</w:t>
-      </w:r>
-    </w:p>
-    <w:p>
-      <w:pPr>
-        <w:pStyle w:val="ListParagraph"/>
-        <w:numPr>
-          <w:ilvl w:val="0"/>
-          <w:numId w:val="2"/>
-        </w:numPr>
-      </w:pPr>
-      <w:r>
-        <w:t xml:space="preserve">Students will clearly articulate what their research topic is, how they plan to explore their topic, and collaborate with a faculty member to develop an appropriate list of assignments, readings, and other course expectations. </w:t>
-      </w:r>
-    </w:p>
-    <w:p>
-      <w:pPr>
-        <w:pStyle w:val="ListParagraph"/>
-        <w:numPr>
-          <w:ilvl w:val="0"/>
-          <w:numId w:val="2"/>
-        </w:numPr>
-      </w:pPr>
-      <w:r>
-        <w:t>Students will submit a written academic project or portfolio piece equivalent in rigor to the expectations for a research course in their respective majors.</w:t>
-      </w:r>
-      <w:r>
-        <w:t xml:space="preserve"> Students may generally expect to write 5-10 pages per credit hour, depending upon the academic discipline. </w:t>
-      </w:r>
-    </w:p>
-    <w:p>
-      <w:pPr>
-        <w:pStyle w:val="ListParagraph"/>
-        <w:numPr>
-          <w:ilvl w:val="0"/>
-          <w:numId w:val="2"/>
-        </w:numPr>
-      </w:pPr>
-      <w:r>
-        <w:t>Students will have regular contact with their course instructor throughout the course of the semester and receive significant input at major stages of the project’s development.</w:t>
-      </w:r>
-    </w:p>
-    <w:p>
-      <w:pPr>
-        <w:pStyle w:val="ListParagraph"/>
-        <w:numPr>
-          <w:ilvl w:val="0"/>
-          <w:numId w:val="2"/>
-        </w:numPr>
-      </w:pPr>
-      <w:r>
-        <w:t>Students will utilize best practices in academic research and citation as expected in their major discipline.</w:t>
-      </w:r>
-    </w:p>
-    <w:p>
-      <w:pPr>
-        <w:pStyle w:val="ListParagraph"/>
-        <w:numPr>
-          <w:ilvl w:val="0"/>
-          <w:numId w:val="2"/>
-        </w:numPr>
-      </w:pPr>
-      <w:r>
-        <w:t xml:space="preserve">Students will learn how to formulate a research question, thesis, hypothesis, or project objective. </w:t>
-      </w:r>
-    </w:p>
-    <w:p>
-      <w:pPr>
-        <w:pStyle w:val="ListParagraph"/>
-        <w:numPr>
-          <w:ilvl w:val="0"/>
-          <w:numId w:val="2"/>
-        </w:numPr>
-      </w:pPr>
-      <w:r>
-        <w:t>Students will utilize appropriate methodologies in their major discipline and critically evaluate</w:t>
-      </w:r>
-      <w:r>
-        <w:t xml:space="preserve"> </w:t>
-      </w:r>
-      <w:r>
-        <w:t>and synthesize source materials.</w:t>
-      </w:r>
-    </w:p>
-    <w:p>
-      <w:pPr>
-        <w:pStyle w:val="ListParagraph"/>
-        <w:numPr>
-          <w:ilvl w:val="0"/>
-          <w:numId w:val="2"/>
-        </w:numPr>
-      </w:pPr>
-      <w:r>
-        <w:t xml:space="preserve">When possible, students will produce or utilize primary source materials to support their thesis or hypothesis. </w:t>
-      </w:r>
-    </w:p>
-    <w:p>
-      <w:pPr>
-        <w:pStyle w:val="ListParagraph"/>
-        <w:numPr>
-          <w:ilvl w:val="0"/>
-          <w:numId w:val="2"/>
-        </w:numPr>
-      </w:pPr>
-      <w:r>
-        <w:t>Students will learn how to draw original conclusions from their analysis of their work.</w:t>
-      </w:r>
-    </w:p>
-    <w:p>
-      <w:pPr>
-        <w:pStyle w:val="ListParagraph"/>
-        <w:numPr>
-          <w:ilvl w:val="0"/>
-          <w:numId w:val="2"/>
-        </w:numPr>
-      </w:pPr>
-      <w:r>
-        <w:t xml:space="preserve">Students will </w:t>
-      </w:r>
-      <w:r>
-        <w:t>learn how to communicate their findings</w:t>
-      </w:r>
-      <w:r>
-        <w:t xml:space="preserve"> with other scholars in their major discipline.</w:t>
-      </w:r>
-    </w:p>
-    <w:p>
-      <w:pPr>
-        <w:pStyle w:val="ListParagraph"/>
-        <w:numPr>
-          <w:ilvl w:val="0"/>
-          <w:numId w:val="2"/>
-        </w:numPr>
-      </w:pPr>
-      <w:r>
-        <w:t>While not formally required, students are encouraged to prepare their project as if they are presenting at a major conference or submitting to an academic journal for publication consideration.</w:t>
-      </w:r>
-    </w:p>
-    <w:p>
-      <w:r>
-        <w:br w:type="page"/>
-      </w:r>
-    </w:p>
-    <w:p>
       <w:pPr>
         <w:spacing w:after="0" w:line="240" w:lineRule="auto"/>
         <w:jc w:val="center"/>
@@ -226,11 +10,12 @@
           <w:b/>
         </w:rPr>
       </w:pPr>
-      <w:r>
-        <w:rPr>
-          <w:b/>
-        </w:rPr>
-        <w:lastRenderedPageBreak/>
+      <w:bookmarkStart w:id="0" w:name="_GoBack"/>
+      <w:bookmarkEnd w:id="0"/>
+      <w:r>
+        <w:rPr>
+          <w:b/>
+        </w:rPr>
         <w:t>MISSOURI STATE UNIVERSITY</w:t>
       </w:r>
     </w:p>
@@ -353,14 +138,65 @@
     </w:p>
     <w:p>
       <w:r>
-        <w:t>PROPOSED COURSE CREDIT HOURS (1, 2, or 3): ______________________________________________</w:t>
-      </w:r>
-    </w:p>
-    <w:p>
-      <w:r>
-        <w:t>PROPOSED SEMESTER OF STUDY (Fall, Spring, Summer):_______</w:t>
-      </w:r>
-      <w:r>
+        <w:t xml:space="preserve">PROPOSED COURSE CREDIT HOURS (1, 2, or 3): </w:t>
+      </w:r>
+      <w:r>
+        <w:rPr>
+          <w:u w:val="single"/>
+        </w:rPr>
+        <w:t>3 credit hours</w:t>
+      </w:r>
+      <w:r>
+        <w:rPr>
+          <w:u w:val="single"/>
+        </w:rPr>
+        <w:tab/>
+      </w:r>
+      <w:r>
+        <w:rPr>
+          <w:u w:val="single"/>
+        </w:rPr>
+        <w:tab/>
+      </w:r>
+      <w:r>
+        <w:rPr>
+          <w:u w:val="single"/>
+        </w:rPr>
+        <w:tab/>
+      </w:r>
+      <w:r>
+        <w:rPr>
+          <w:u w:val="single"/>
+        </w:rPr>
+        <w:tab/>
+      </w:r>
+      <w:r>
+        <w:rPr>
+          <w:u w:val="single"/>
+        </w:rPr>
+        <w:tab/>
+      </w:r>
+      <w:r>
+        <w:rPr>
+          <w:u w:val="single"/>
+        </w:rPr>
+        <w:tab/>
+      </w:r>
+    </w:p>
+    <w:p>
+      <w:r>
+        <w:t>PROPOSED SEMESTER OF STUDY (Fall, Spring, Summer</w:t>
+      </w:r>
+      <w:r>
+        <w:rPr>
+          <w:u w:val="single"/>
+        </w:rPr>
+        <w:t>):_______</w:t>
+      </w:r>
+      <w:r>
+        <w:rPr>
+          <w:u w:val="single"/>
+        </w:rPr>
         <w:t>Spring 2019</w:t>
       </w:r>
       <w:r>
@@ -375,9 +211,15 @@
         <w:t>COURSE INSTRUCTOR: _____</w:t>
       </w:r>
       <w:r>
+        <w:rPr>
+          <w:u w:val="single"/>
+        </w:rPr>
         <w:t>Erin M. Buchanan</w:t>
       </w:r>
       <w:r>
+        <w:rPr>
+          <w:u w:val="single"/>
+        </w:rPr>
         <w:t>______________________________________________</w:t>
       </w:r>
     </w:p>
@@ -526,13 +368,8 @@
           <w:numId w:val="3"/>
         </w:numPr>
       </w:pPr>
-      <w:proofErr w:type="spellStart"/>
-      <w:r>
-        <w:t>Mo</w:t>
-      </w:r>
-      <w:proofErr w:type="spellEnd"/>
-      <w:r>
-        <w:t>nitor participant credits to complete the data collection</w:t>
+      <w:r>
+        <w:t>Monitor participant credits to complete the data collection</w:t>
       </w:r>
     </w:p>
     <w:p>
@@ -593,8 +430,6 @@
       <w:r>
         <w:t xml:space="preserve">By the end of the semester, students will be expected to have completed the CREP requirements, which will result in our inclusion in the academic research paper that is currently under review for pre-acceptance at Advances in Methods and Practices in Psychological Science (this is a registered report, which is accepted before the data comes in). </w:t>
       </w:r>
-      <w:bookmarkStart w:id="0" w:name="_GoBack"/>
-      <w:bookmarkEnd w:id="0"/>
     </w:p>
     <w:p>
       <w:pPr>
@@ -1229,6 +1064,7 @@
     <w:lsdException w:name="HTML Sample" w:semiHidden="1" w:unhideWhenUsed="1"/>
     <w:lsdException w:name="HTML Typewriter" w:semiHidden="1" w:unhideWhenUsed="1"/>
     <w:lsdException w:name="HTML Variable" w:semiHidden="1" w:unhideWhenUsed="1"/>
+    <w:lsdException w:name="Normal Table" w:semiHidden="1" w:unhideWhenUsed="1"/>
     <w:lsdException w:name="annotation subject" w:semiHidden="1" w:unhideWhenUsed="1"/>
     <w:lsdException w:name="No List" w:semiHidden="1" w:unhideWhenUsed="1"/>
     <w:lsdException w:name="Outline List 1" w:semiHidden="1" w:unhideWhenUsed="1"/>
@@ -1272,8 +1108,10 @@
     <w:lsdException w:name="Table Elegant" w:semiHidden="1" w:unhideWhenUsed="1"/>
     <w:lsdException w:name="Table Professional" w:semiHidden="1" w:unhideWhenUsed="1"/>
     <w:lsdException w:name="Table Subtle 1" w:semiHidden="1" w:unhideWhenUsed="1"/>
+    <w:lsdException w:name="Table Subtle 2" w:semiHidden="1" w:unhideWhenUsed="1"/>
     <w:lsdException w:name="Table Web 1" w:semiHidden="1" w:unhideWhenUsed="1"/>
     <w:lsdException w:name="Table Web 2" w:semiHidden="1" w:unhideWhenUsed="1"/>
+    <w:lsdException w:name="Table Web 3" w:semiHidden="1" w:unhideWhenUsed="1"/>
     <w:lsdException w:name="Balloon Text" w:semiHidden="1" w:unhideWhenUsed="1"/>
     <w:lsdException w:name="Table Grid" w:uiPriority="39"/>
     <w:lsdException w:name="Table Theme" w:semiHidden="1" w:unhideWhenUsed="1"/>
@@ -1827,21 +1665,6 @@
 </file>
 
 <file path=customXml/item1.xml><?xml version="1.0" encoding="utf-8"?>
-<p:properties xmlns:p="http://schemas.microsoft.com/office/2006/metadata/properties" xmlns:xsi="http://www.w3.org/2001/XMLSchema-instance" xmlns:pc="http://schemas.microsoft.com/office/infopath/2007/PartnerControls">
-  <documentManagement/>
-</p:properties>
-</file>
-
-<file path=customXml/item2.xml><?xml version="1.0" encoding="utf-8"?>
-<?mso-contentType ?>
-<FormTemplates xmlns="http://schemas.microsoft.com/sharepoint/v3/contenttype/forms">
-  <Display>DocumentLibraryForm</Display>
-  <Edit>DocumentLibraryForm</Edit>
-  <New>DocumentLibraryForm</New>
-</FormTemplates>
-</file>
-
-<file path=customXml/item3.xml><?xml version="1.0" encoding="utf-8"?>
 <ct:contentTypeSchema xmlns:ct="http://schemas.microsoft.com/office/2006/metadata/contentType" xmlns:ma="http://schemas.microsoft.com/office/2006/metadata/properties/metaAttributes" ct:_="" ma:_="" ma:contentTypeName="Document" ma:contentTypeID="0x010100DC476F4323191F408D31E6162F41C1F1" ma:contentTypeVersion="6" ma:contentTypeDescription="Create a new document." ma:contentTypeScope="" ma:versionID="a6f1efde1b40024a3a95a86bc6871eb6">
   <xsd:schema xmlns:xsd="http://www.w3.org/2001/XMLSchema" xmlns:xs="http://www.w3.org/2001/XMLSchema" xmlns:p="http://schemas.microsoft.com/office/2006/metadata/properties" xmlns:ns2="15e5e635-cc14-4536-8e96-a34f4f0be03e" targetNamespace="http://schemas.microsoft.com/office/2006/metadata/properties" ma:root="true" ma:fieldsID="385a75f6867094122444e25e3403dffa" ns2:_="">
     <xsd:import namespace="15e5e635-cc14-4536-8e96-a34f4f0be03e"/>
@@ -1997,24 +1820,22 @@
 </ct:contentTypeSchema>
 </file>
 
-<file path=customXml/itemProps1.xml><?xml version="1.0" encoding="utf-8"?>
-<ds:datastoreItem xmlns:ds="http://schemas.openxmlformats.org/officeDocument/2006/customXml" ds:itemID="{E06987AE-7222-4D3D-B8B2-E7AF88A51B60}">
-  <ds:schemaRefs>
-    <ds:schemaRef ds:uri="http://schemas.microsoft.com/office/2006/metadata/properties"/>
-    <ds:schemaRef ds:uri="http://schemas.microsoft.com/office/infopath/2007/PartnerControls"/>
-  </ds:schemaRefs>
-</ds:datastoreItem>
+<file path=customXml/item2.xml><?xml version="1.0" encoding="utf-8"?>
+<?mso-contentType ?>
+<FormTemplates xmlns="http://schemas.microsoft.com/sharepoint/v3/contenttype/forms">
+  <Display>DocumentLibraryForm</Display>
+  <Edit>DocumentLibraryForm</Edit>
+  <New>DocumentLibraryForm</New>
+</FormTemplates>
 </file>
 
-<file path=customXml/itemProps2.xml><?xml version="1.0" encoding="utf-8"?>
-<ds:datastoreItem xmlns:ds="http://schemas.openxmlformats.org/officeDocument/2006/customXml" ds:itemID="{23E06B8D-E512-4FEA-9411-C0A62DC437E4}">
-  <ds:schemaRefs>
-    <ds:schemaRef ds:uri="http://schemas.microsoft.com/sharepoint/v3/contenttype/forms"/>
-  </ds:schemaRefs>
-</ds:datastoreItem>
+<file path=customXml/item3.xml><?xml version="1.0" encoding="utf-8"?>
+<p:properties xmlns:p="http://schemas.microsoft.com/office/2006/metadata/properties" xmlns:xsi="http://www.w3.org/2001/XMLSchema-instance" xmlns:pc="http://schemas.microsoft.com/office/infopath/2007/PartnerControls">
+  <documentManagement/>
+</p:properties>
 </file>
 
-<file path=customXml/itemProps3.xml><?xml version="1.0" encoding="utf-8"?>
+<file path=customXml/itemProps1.xml><?xml version="1.0" encoding="utf-8"?>
 <ds:datastoreItem xmlns:ds="http://schemas.openxmlformats.org/officeDocument/2006/customXml" ds:itemID="{9B1CC1C6-6349-4310-816A-2DFBC5A102FF}">
   <ds:schemaRefs>
     <ds:schemaRef ds:uri="http://schemas.microsoft.com/office/2006/metadata/contentType"/>
@@ -2030,4 +1851,21 @@
     <ds:schemaRef ds:uri="http://schemas.microsoft.com/internal/obd"/>
   </ds:schemaRefs>
 </ds:datastoreItem>
+</file>
+
+<file path=customXml/itemProps2.xml><?xml version="1.0" encoding="utf-8"?>
+<ds:datastoreItem xmlns:ds="http://schemas.openxmlformats.org/officeDocument/2006/customXml" ds:itemID="{23E06B8D-E512-4FEA-9411-C0A62DC437E4}">
+  <ds:schemaRefs>
+    <ds:schemaRef ds:uri="http://schemas.microsoft.com/sharepoint/v3/contenttype/forms"/>
+  </ds:schemaRefs>
+</ds:datastoreItem>
+</file>
+
+<file path=customXml/itemProps3.xml><?xml version="1.0" encoding="utf-8"?>
+<ds:datastoreItem xmlns:ds="http://schemas.openxmlformats.org/officeDocument/2006/customXml" ds:itemID="{E06987AE-7222-4D3D-B8B2-E7AF88A51B60}">
+  <ds:schemaRefs>
+    <ds:schemaRef ds:uri="http://schemas.microsoft.com/office/2006/metadata/properties"/>
+    <ds:schemaRef ds:uri="http://schemas.microsoft.com/office/infopath/2007/PartnerControls"/>
+  </ds:schemaRefs>
+</ds:datastoreItem>
 </file>
</xml_diff>